<commit_message>
Updateh the Intel cput.....
</commit_message>
<xml_diff>
--- a/testframewok/Fluid Simulation for Computer Graphics/1.1 符号.docx
+++ b/testframewok/Fluid Simulation for Computer Graphics/1.1 符号.docx
@@ -15,142 +15,7 @@
           <w:rFonts w:hint="eastAsia"/>
           <w:lang w:val="en-US" w:eastAsia="zh-CN"/>
         </w:rPr>
-        <w:t>字母</w:t>
-      </w:r>
-      <w:r>
-        <w:rPr>
-          <w:rFonts w:hint="eastAsia"/>
-          <w:position w:val="-6"/>
-          <w:lang w:val="en-US" w:eastAsia="zh-CN"/>
-        </w:rPr>
-        <w:object>
-          <v:shape id="_x0000_i1025" o:spt="75" type="#_x0000_t75" style="height:13pt;width:11pt;" o:ole="t" filled="f" o:preferrelative="t" stroked="f" coordsize="21600,21600">
-            <v:fill on="f" focussize="0,0"/>
-            <v:stroke on="f"/>
-            <v:imagedata r:id="rId5" o:title=""/>
-            <o:lock v:ext="edit" aspectratio="t"/>
-            <w10:wrap type="none"/>
-            <w10:anchorlock/>
-          </v:shape>
-          <o:OLEObject Type="Embed" ProgID="Equation.KSEE3" ShapeID="_x0000_i1025" DrawAspect="Content" ObjectID="_1468075725" r:id="rId4">
-            <o:LockedField>false</o:LockedField>
-          </o:OLEObject>
-        </w:object>
-      </w:r>
-      <w:r>
-        <w:rPr>
-          <w:rFonts w:hint="eastAsia"/>
-          <w:lang w:val="en-US" w:eastAsia="zh-CN"/>
-        </w:rPr>
-        <w:t>在传统的流体力学中是作为流体的速度被使用的. 为什么不是</w:t>
-      </w:r>
-      <w:r>
-        <w:rPr>
-          <w:rFonts w:hint="eastAsia"/>
-          <w:position w:val="-6"/>
-          <w:lang w:val="en-US" w:eastAsia="zh-CN"/>
-        </w:rPr>
-        <w:object>
-          <v:shape id="_x0000_i1026" o:spt="75" type="#_x0000_t75" style="height:13pt;width:10pt;" o:ole="t" filled="f" o:preferrelative="t" stroked="f" coordsize="21600,21600">
-            <v:fill on="f" focussize="0,0"/>
-            <v:stroke on="f"/>
-            <v:imagedata r:id="rId7" o:title=""/>
-            <o:lock v:ext="edit" aspectratio="t"/>
-            <w10:wrap type="none"/>
-            <w10:anchorlock/>
-          </v:shape>
-          <o:OLEObject Type="Embed" ProgID="Equation.KSEE3" ShapeID="_x0000_i1026" DrawAspect="Content" ObjectID="_1468075726" r:id="rId6">
-            <o:LockedField>false</o:LockedField>
-          </o:OLEObject>
-        </w:object>
-      </w:r>
-      <w:r>
-        <w:rPr>
-          <w:rFonts w:hint="eastAsia"/>
-          <w:lang w:val="en-US" w:eastAsia="zh-CN"/>
-        </w:rPr>
-        <w:t>？这很难解释，但是它作为3D速度向量的三个成分</w:t>
-      </w:r>
-      <w:r>
-        <w:rPr>
-          <w:rFonts w:hint="eastAsia"/>
-          <w:position w:val="-10"/>
-          <w:lang w:val="en-US" w:eastAsia="zh-CN"/>
-        </w:rPr>
-        <w:object>
-          <v:shape id="_x0000_i1027" o:spt="75" type="#_x0000_t75" style="height:17pt;width:39pt;" o:ole="t" filled="f" o:preferrelative="t" stroked="f" coordsize="21600,21600">
-            <v:fill on="f" focussize="0,0"/>
-            <v:stroke on="f"/>
-            <v:imagedata r:id="rId9" o:title=""/>
-            <o:lock v:ext="edit" aspectratio="t"/>
-            <w10:wrap type="none"/>
-            <w10:anchorlock/>
-          </v:shape>
-          <o:OLEObject Type="Embed" ProgID="Equation.KSEE3" ShapeID="_x0000_i1027" DrawAspect="Content" ObjectID="_1468075727" r:id="rId8">
-            <o:LockedField>false</o:LockedField>
-          </o:OLEObject>
-        </w:object>
-      </w:r>
-      <w:r>
-        <w:rPr>
-          <w:rFonts w:hint="eastAsia"/>
-          <w:lang w:val="en-US" w:eastAsia="zh-CN"/>
-        </w:rPr>
-        <w:t>是比较合适的，就像位置向量</w:t>
-      </w:r>
-      <w:r>
-        <w:rPr>
-          <w:rFonts w:hint="eastAsia"/>
-          <w:position w:val="-6"/>
-          <w:lang w:val="en-US" w:eastAsia="zh-CN"/>
-        </w:rPr>
-        <w:object>
-          <v:shape id="_x0000_i1028" o:spt="75" type="#_x0000_t75" style="height:13pt;width:11pt;" o:ole="t" filled="f" o:preferrelative="t" stroked="f" coordsize="21600,21600">
-            <v:fill on="f" focussize="0,0"/>
-            <v:stroke on="f"/>
-            <v:imagedata r:id="rId11" o:title=""/>
-            <o:lock v:ext="edit" aspectratio="t"/>
-            <w10:wrap type="none"/>
-            <w10:anchorlock/>
-          </v:shape>
-          <o:OLEObject Type="Embed" ProgID="Equation.KSEE3" ShapeID="_x0000_i1028" DrawAspect="Content" ObjectID="_1468075728" r:id="rId10">
-            <o:LockedField>false</o:LockedField>
-          </o:OLEObject>
-        </w:object>
-      </w:r>
-      <w:r>
-        <w:rPr>
-          <w:rFonts w:hint="eastAsia"/>
-          <w:lang w:val="en-US" w:eastAsia="zh-CN"/>
-        </w:rPr>
-        <w:t>的三个成分通常标记为</w:t>
-      </w:r>
-      <w:r>
-        <w:rPr>
-          <w:rFonts w:hint="eastAsia"/>
-          <w:position w:val="-10"/>
-          <w:lang w:val="en-US" w:eastAsia="zh-CN"/>
-        </w:rPr>
-        <w:object>
-          <v:shape id="_x0000_i1029" o:spt="75" type="#_x0000_t75" style="height:17pt;width:38pt;" o:ole="t" filled="f" o:preferrelative="t" stroked="f" coordsize="21600,21600">
-            <v:fill on="f" focussize="0,0"/>
-            <v:stroke on="f"/>
-            <v:imagedata r:id="rId13" o:title=""/>
-            <o:lock v:ext="edit" aspectratio="t"/>
-            <w10:wrap type="none"/>
-            <w10:anchorlock/>
-          </v:shape>
-          <o:OLEObject Type="Embed" ProgID="Equation.KSEE3" ShapeID="_x0000_i1029" DrawAspect="Content" ObjectID="_1468075729" r:id="rId12">
-            <o:LockedField>false</o:LockedField>
-          </o:OLEObject>
-        </w:object>
-      </w:r>
-      <w:r>
-        <w:rPr>
-          <w:rFonts w:hint="eastAsia"/>
-          <w:lang w:val="en-US" w:eastAsia="zh-CN"/>
-        </w:rPr>
-        <w:t>一样。</w:t>
+        <w:t>不可压缩Navier-Stokes方程：</w:t>
       </w:r>
     </w:p>
     <w:p>
@@ -164,91 +29,190 @@
       <w:r>
         <w:rPr>
           <w:rFonts w:hint="eastAsia"/>
-          <w:lang w:val="en-US" w:eastAsia="zh-CN"/>
-        </w:rPr>
-        <w:t>希腊字母</w:t>
-      </w:r>
-      <w:r>
-        <w:rPr>
-          <w:rFonts w:hint="eastAsia"/>
-          <w:position w:val="-10"/>
-          <w:lang w:val="en-US" w:eastAsia="zh-CN"/>
-        </w:rPr>
-        <w:object>
-          <v:shape id="_x0000_i1030" o:spt="75" type="#_x0000_t75" style="height:13pt;width:12pt;" o:ole="t" filled="f" o:preferrelative="t" stroked="f" coordsize="21600,21600">
-            <v:fill on="f" focussize="0,0"/>
-            <v:stroke on="f"/>
-            <v:imagedata r:id="rId15" o:title=""/>
-            <o:lock v:ext="edit" aspectratio="t"/>
-            <w10:wrap type="none"/>
-            <w10:anchorlock/>
-          </v:shape>
-          <o:OLEObject Type="Embed" ProgID="Equation.KSEE3" ShapeID="_x0000_i1030" DrawAspect="Content" ObjectID="_1468075730" r:id="rId14">
-            <o:LockedField>false</o:LockedField>
-          </o:OLEObject>
-        </w:object>
-      </w:r>
-      <w:r>
-        <w:rPr>
-          <w:rFonts w:hint="eastAsia"/>
-          <w:lang w:val="en-US" w:eastAsia="zh-CN"/>
-        </w:rPr>
-        <w:t>代表流体密度。水的密度通常为</w:t>
-      </w:r>
-      <w:r>
-        <w:rPr>
-          <w:rFonts w:hint="eastAsia"/>
-          <w:position w:val="-10"/>
-          <w:lang w:val="en-US" w:eastAsia="zh-CN"/>
-        </w:rPr>
-        <w:object>
-          <v:shape id="_x0000_i1031" o:spt="75" type="#_x0000_t75" style="height:18pt;width:58pt;" o:ole="t" filled="f" o:preferrelative="t" stroked="f" coordsize="21600,21600">
-            <v:fill on="f" focussize="0,0"/>
-            <v:stroke on="f"/>
-            <v:imagedata r:id="rId17" o:title=""/>
-            <o:lock v:ext="edit" aspectratio="t"/>
-            <w10:wrap type="none"/>
-            <w10:anchorlock/>
-          </v:shape>
-          <o:OLEObject Type="Embed" ProgID="Equation.KSEE3" ShapeID="_x0000_i1031" DrawAspect="Content" ObjectID="_1468075731" r:id="rId16">
-            <o:LockedField>false</o:LockedField>
-          </o:OLEObject>
-        </w:object>
-      </w:r>
-      <w:r>
-        <w:rPr>
-          <w:rFonts w:hint="eastAsia"/>
-          <w:lang w:val="en-US" w:eastAsia="zh-CN"/>
-        </w:rPr>
-        <w:t>，空气密度通常为</w:t>
-      </w:r>
-      <w:r>
-        <w:rPr>
-          <w:rFonts w:hint="eastAsia"/>
-          <w:position w:val="-10"/>
-          <w:lang w:val="en-US" w:eastAsia="zh-CN"/>
-        </w:rPr>
-        <w:object>
-          <v:shape id="_x0000_i1032" o:spt="75" type="#_x0000_t75" style="height:18pt;width:49pt;" o:ole="t" filled="f" o:preferrelative="t" stroked="f" coordsize="21600,21600">
-            <v:fill on="f" focussize="0,0"/>
-            <v:stroke on="f"/>
-            <v:imagedata r:id="rId19" o:title=""/>
-            <o:lock v:ext="edit" aspectratio="t"/>
-            <w10:wrap type="none"/>
-            <w10:anchorlock/>
-          </v:shape>
-          <o:OLEObject Type="Embed" ProgID="Equation.KSEE3" ShapeID="_x0000_i1032" DrawAspect="Content" ObjectID="_1468075732" r:id="rId18">
-            <o:LockedField>false</o:LockedField>
-          </o:OLEObject>
-        </w:object>
-      </w:r>
-      <w:r>
-        <w:rPr>
-          <w:rFonts w:hint="eastAsia"/>
-          <w:lang w:val="en-US" w:eastAsia="zh-CN"/>
-        </w:rPr>
-        <w:t>，比例大约为700:1。</w:t>
-      </w:r>
+          <w:position w:val="-28"/>
+          <w:lang w:val="en-US" w:eastAsia="zh-CN"/>
+        </w:rPr>
+        <w:object>
+          <v:shape id="_x0000_i1038" o:spt="75" type="#_x0000_t75" style="height:33pt;width:161pt;" o:ole="t" filled="f" o:preferrelative="t" stroked="f" coordsize="21600,21600">
+            <v:fill on="f" focussize="0,0"/>
+            <v:stroke on="f"/>
+            <v:imagedata r:id="rId5" o:title=""/>
+            <o:lock v:ext="edit" aspectratio="t"/>
+            <w10:wrap type="none"/>
+            <w10:anchorlock/>
+          </v:shape>
+          <o:OLEObject Type="Embed" ProgID="Equation.KSEE3" ShapeID="_x0000_i1038" DrawAspect="Content" ObjectID="_1468075725" r:id="rId4">
+            <o:LockedField>false</o:LockedField>
+          </o:OLEObject>
+        </w:object>
+      </w:r>
+      <w:r>
+        <w:rPr>
+          <w:rFonts w:hint="eastAsia"/>
+          <w:lang w:val="en-US" w:eastAsia="zh-CN"/>
+        </w:rPr>
+        <w:tab/>
+        <w:t/>
+      </w:r>
+      <w:r>
+        <w:rPr>
+          <w:rFonts w:hint="eastAsia"/>
+          <w:lang w:val="en-US" w:eastAsia="zh-CN"/>
+        </w:rPr>
+        <w:tab/>
+        <w:t/>
+      </w:r>
+      <w:r>
+        <w:rPr>
+          <w:rFonts w:hint="eastAsia"/>
+          <w:lang w:val="en-US" w:eastAsia="zh-CN"/>
+        </w:rPr>
+        <w:tab/>
+        <w:t/>
+      </w:r>
+      <w:r>
+        <w:rPr>
+          <w:rFonts w:hint="eastAsia"/>
+          <w:lang w:val="en-US" w:eastAsia="zh-CN"/>
+        </w:rPr>
+        <w:tab/>
+        <w:t/>
+      </w:r>
+      <w:r>
+        <w:rPr>
+          <w:rFonts w:hint="eastAsia"/>
+          <w:lang w:val="en-US" w:eastAsia="zh-CN"/>
+        </w:rPr>
+        <w:tab/>
+        <w:t/>
+      </w:r>
+      <w:r>
+        <w:rPr>
+          <w:rFonts w:hint="eastAsia"/>
+          <w:lang w:val="en-US" w:eastAsia="zh-CN"/>
+        </w:rPr>
+        <w:tab/>
+        <w:t/>
+      </w:r>
+      <w:r>
+        <w:rPr>
+          <w:rFonts w:hint="eastAsia"/>
+          <w:lang w:val="en-US" w:eastAsia="zh-CN"/>
+        </w:rPr>
+        <w:tab/>
+        <w:t>(1.1)</w:t>
+      </w:r>
+    </w:p>
+    <w:p>
+      <w:pPr>
+        <w:ind w:left="840" w:leftChars="0" w:firstLine="420" w:firstLineChars="0"/>
+        <w:rPr>
+          <w:rFonts w:hint="eastAsia"/>
+          <w:lang w:val="en-US" w:eastAsia="zh-CN"/>
+        </w:rPr>
+      </w:pPr>
+      <w:r>
+        <w:rPr>
+          <w:rFonts w:hint="eastAsia"/>
+          <w:position w:val="-6"/>
+          <w:lang w:val="en-US" w:eastAsia="zh-CN"/>
+        </w:rPr>
+        <w:object>
+          <v:shape id="_x0000_i1039" o:spt="75" type="#_x0000_t75" style="height:13.95pt;width:45pt;" o:ole="t" filled="f" o:preferrelative="t" stroked="f" coordsize="21600,21600">
+            <v:fill on="f" focussize="0,0"/>
+            <v:stroke on="f"/>
+            <v:imagedata r:id="rId7" o:title=""/>
+            <o:lock v:ext="edit" aspectratio="t"/>
+            <w10:wrap type="none"/>
+            <w10:anchorlock/>
+          </v:shape>
+          <o:OLEObject Type="Embed" ProgID="Equation.KSEE3" ShapeID="_x0000_i1039" DrawAspect="Content" ObjectID="_1468075726" r:id="rId6">
+            <o:LockedField>false</o:LockedField>
+          </o:OLEObject>
+        </w:object>
+      </w:r>
+      <w:r>
+        <w:rPr>
+          <w:rFonts w:hint="eastAsia"/>
+          <w:lang w:val="en-US" w:eastAsia="zh-CN"/>
+        </w:rPr>
+        <w:tab/>
+        <w:t/>
+      </w:r>
+      <w:r>
+        <w:rPr>
+          <w:rFonts w:hint="eastAsia"/>
+          <w:lang w:val="en-US" w:eastAsia="zh-CN"/>
+        </w:rPr>
+        <w:tab/>
+        <w:t/>
+      </w:r>
+      <w:r>
+        <w:rPr>
+          <w:rFonts w:hint="eastAsia"/>
+          <w:lang w:val="en-US" w:eastAsia="zh-CN"/>
+        </w:rPr>
+        <w:tab/>
+        <w:t/>
+      </w:r>
+      <w:r>
+        <w:rPr>
+          <w:rFonts w:hint="eastAsia"/>
+          <w:lang w:val="en-US" w:eastAsia="zh-CN"/>
+        </w:rPr>
+        <w:tab/>
+        <w:t/>
+      </w:r>
+      <w:r>
+        <w:rPr>
+          <w:rFonts w:hint="eastAsia"/>
+          <w:lang w:val="en-US" w:eastAsia="zh-CN"/>
+        </w:rPr>
+        <w:tab/>
+        <w:t/>
+      </w:r>
+      <w:r>
+        <w:rPr>
+          <w:rFonts w:hint="eastAsia"/>
+          <w:lang w:val="en-US" w:eastAsia="zh-CN"/>
+        </w:rPr>
+        <w:tab/>
+        <w:t/>
+      </w:r>
+      <w:r>
+        <w:rPr>
+          <w:rFonts w:hint="eastAsia"/>
+          <w:lang w:val="en-US" w:eastAsia="zh-CN"/>
+        </w:rPr>
+        <w:tab/>
+        <w:t/>
+      </w:r>
+      <w:r>
+        <w:rPr>
+          <w:rFonts w:hint="eastAsia"/>
+          <w:lang w:val="en-US" w:eastAsia="zh-CN"/>
+        </w:rPr>
+        <w:tab/>
+        <w:t/>
+      </w:r>
+      <w:r>
+        <w:rPr>
+          <w:rFonts w:hint="eastAsia"/>
+          <w:lang w:val="en-US" w:eastAsia="zh-CN"/>
+        </w:rPr>
+        <w:tab/>
+        <w:t/>
+      </w:r>
+      <w:r>
+        <w:rPr>
+          <w:rFonts w:hint="eastAsia"/>
+          <w:lang w:val="en-US" w:eastAsia="zh-CN"/>
+        </w:rPr>
+        <w:tab/>
+        <w:t>(1.2)</w:t>
+      </w:r>
+      <w:bookmarkStart w:id="0" w:name="_GoBack"/>
+      <w:bookmarkEnd w:id="0"/>
     </w:p>
     <w:p>
       <w:pPr>
@@ -258,40 +222,6 @@
           <w:lang w:val="en-US" w:eastAsia="zh-CN"/>
         </w:rPr>
       </w:pPr>
-      <w:r>
-        <w:rPr>
-          <w:rFonts w:hint="eastAsia"/>
-          <w:lang w:val="en-US" w:eastAsia="zh-CN"/>
-        </w:rPr>
-        <w:t>字母</w:t>
-      </w:r>
-      <w:r>
-        <w:rPr>
-          <w:rFonts w:hint="eastAsia"/>
-          <w:position w:val="-10"/>
-          <w:lang w:val="en-US" w:eastAsia="zh-CN"/>
-        </w:rPr>
-        <w:object>
-          <v:shape id="_x0000_i1033" o:spt="75" type="#_x0000_t75" style="height:13pt;width:12pt;" o:ole="t" filled="f" o:preferrelative="t" stroked="f" coordsize="21600,21600">
-            <v:fill on="f" focussize="0,0"/>
-            <v:stroke on="f"/>
-            <v:imagedata r:id="rId21" o:title=""/>
-            <o:lock v:ext="edit" aspectratio="t"/>
-            <w10:wrap type="none"/>
-            <w10:anchorlock/>
-          </v:shape>
-          <o:OLEObject Type="Embed" ProgID="Equation.KSEE3" ShapeID="_x0000_i1033" DrawAspect="Content" ObjectID="_1468075733" r:id="rId20">
-            <o:LockedField>false</o:LockedField>
-          </o:OLEObject>
-        </w:object>
-      </w:r>
-      <w:r>
-        <w:rPr>
-          <w:rFonts w:hint="eastAsia"/>
-          <w:lang w:val="en-US" w:eastAsia="zh-CN"/>
-        </w:rPr>
-        <w:t>代表压强，单位面积上所承受的压力大小。</w:t>
-      </w:r>
     </w:p>
     <w:p>
       <w:pPr>
@@ -311,29 +241,114 @@
       <w:r>
         <w:rPr>
           <w:rFonts w:hint="eastAsia"/>
+          <w:position w:val="-6"/>
+          <w:lang w:val="en-US" w:eastAsia="zh-CN"/>
+        </w:rPr>
+        <w:object>
+          <v:shape id="_x0000_i1025" o:spt="75" type="#_x0000_t75" style="height:13pt;width:11pt;" o:ole="t" filled="f" o:preferrelative="t" stroked="f" coordsize="21600,21600">
+            <v:path/>
+            <v:fill on="f" focussize="0,0"/>
+            <v:stroke on="f"/>
+            <v:imagedata r:id="rId9" o:title=""/>
+            <o:lock v:ext="edit" aspectratio="t"/>
+            <w10:wrap type="none"/>
+            <w10:anchorlock/>
+          </v:shape>
+          <o:OLEObject Type="Embed" ProgID="Equation.KSEE3" ShapeID="_x0000_i1025" DrawAspect="Content" ObjectID="_1468075727" r:id="rId8">
+            <o:LockedField>false</o:LockedField>
+          </o:OLEObject>
+        </w:object>
+      </w:r>
+      <w:r>
+        <w:rPr>
+          <w:rFonts w:hint="eastAsia"/>
+          <w:lang w:val="en-US" w:eastAsia="zh-CN"/>
+        </w:rPr>
+        <w:t>在传统的流体力学中是作为流体的速度被使用的. 为什么不是</w:t>
+      </w:r>
+      <w:r>
+        <w:rPr>
+          <w:rFonts w:hint="eastAsia"/>
+          <w:position w:val="-6"/>
+          <w:lang w:val="en-US" w:eastAsia="zh-CN"/>
+        </w:rPr>
+        <w:object>
+          <v:shape id="_x0000_i1026" o:spt="75" type="#_x0000_t75" style="height:13pt;width:10pt;" o:ole="t" filled="f" o:preferrelative="t" stroked="f" coordsize="21600,21600">
+            <v:path/>
+            <v:fill on="f" focussize="0,0"/>
+            <v:stroke on="f"/>
+            <v:imagedata r:id="rId11" o:title=""/>
+            <o:lock v:ext="edit" aspectratio="t"/>
+            <w10:wrap type="none"/>
+            <w10:anchorlock/>
+          </v:shape>
+          <o:OLEObject Type="Embed" ProgID="Equation.KSEE3" ShapeID="_x0000_i1026" DrawAspect="Content" ObjectID="_1468075728" r:id="rId10">
+            <o:LockedField>false</o:LockedField>
+          </o:OLEObject>
+        </w:object>
+      </w:r>
+      <w:r>
+        <w:rPr>
+          <w:rFonts w:hint="eastAsia"/>
+          <w:lang w:val="en-US" w:eastAsia="zh-CN"/>
+        </w:rPr>
+        <w:t>？这很难解释，但是它作为3D速度向量的三个成分</w:t>
+      </w:r>
+      <w:r>
+        <w:rPr>
+          <w:rFonts w:hint="eastAsia"/>
           <w:position w:val="-10"/>
           <w:lang w:val="en-US" w:eastAsia="zh-CN"/>
         </w:rPr>
         <w:object>
-          <v:shape id="_x0000_i1034" o:spt="75" type="#_x0000_t75" style="height:15pt;width:10pt;" o:ole="t" filled="f" o:preferrelative="t" stroked="f" coordsize="21600,21600">
-            <v:fill on="f" focussize="0,0"/>
-            <v:stroke on="f"/>
-            <v:imagedata r:id="rId23" o:title=""/>
-            <o:lock v:ext="edit" aspectratio="t"/>
-            <w10:wrap type="none"/>
-            <w10:anchorlock/>
-          </v:shape>
-          <o:OLEObject Type="Embed" ProgID="Equation.KSEE3" ShapeID="_x0000_i1034" DrawAspect="Content" ObjectID="_1468075734" r:id="rId22">
-            <o:LockedField>false</o:LockedField>
-          </o:OLEObject>
-        </w:object>
-      </w:r>
-      <w:r>
-        <w:rPr>
-          <w:rFonts w:hint="eastAsia"/>
-          <w:lang w:val="en-US" w:eastAsia="zh-CN"/>
-        </w:rPr>
-        <w:t>表示重力加速度，通常为</w:t>
+          <v:shape id="_x0000_i1027" o:spt="75" type="#_x0000_t75" style="height:17pt;width:39pt;" o:ole="t" filled="f" o:preferrelative="t" stroked="f" coordsize="21600,21600">
+            <v:path/>
+            <v:fill on="f" focussize="0,0"/>
+            <v:stroke on="f"/>
+            <v:imagedata r:id="rId13" o:title=""/>
+            <o:lock v:ext="edit" aspectratio="t"/>
+            <w10:wrap type="none"/>
+            <w10:anchorlock/>
+          </v:shape>
+          <o:OLEObject Type="Embed" ProgID="Equation.KSEE3" ShapeID="_x0000_i1027" DrawAspect="Content" ObjectID="_1468075729" r:id="rId12">
+            <o:LockedField>false</o:LockedField>
+          </o:OLEObject>
+        </w:object>
+      </w:r>
+      <w:r>
+        <w:rPr>
+          <w:rFonts w:hint="eastAsia"/>
+          <w:lang w:val="en-US" w:eastAsia="zh-CN"/>
+        </w:rPr>
+        <w:t>是比较合适的，就像位置向量</w:t>
+      </w:r>
+      <w:r>
+        <w:rPr>
+          <w:rFonts w:hint="eastAsia"/>
+          <w:position w:val="-6"/>
+          <w:lang w:val="en-US" w:eastAsia="zh-CN"/>
+        </w:rPr>
+        <w:object>
+          <v:shape id="_x0000_i1028" o:spt="75" type="#_x0000_t75" style="height:13pt;width:11pt;" o:ole="t" filled="f" o:preferrelative="t" stroked="f" coordsize="21600,21600">
+            <v:path/>
+            <v:fill on="f" focussize="0,0"/>
+            <v:stroke on="f"/>
+            <v:imagedata r:id="rId15" o:title=""/>
+            <o:lock v:ext="edit" aspectratio="t"/>
+            <w10:wrap type="none"/>
+            <w10:anchorlock/>
+          </v:shape>
+          <o:OLEObject Type="Embed" ProgID="Equation.KSEE3" ShapeID="_x0000_i1028" DrawAspect="Content" ObjectID="_1468075730" r:id="rId14">
+            <o:LockedField>false</o:LockedField>
+          </o:OLEObject>
+        </w:object>
+      </w:r>
+      <w:r>
+        <w:rPr>
+          <w:rFonts w:hint="eastAsia"/>
+          <w:lang w:val="en-US" w:eastAsia="zh-CN"/>
+        </w:rPr>
+        <w:t>的三个成分通常标记为</w:t>
       </w:r>
       <w:r>
         <w:rPr>
@@ -342,53 +357,26 @@
           <w:lang w:val="en-US" w:eastAsia="zh-CN"/>
         </w:rPr>
         <w:object>
-          <v:shape id="_x0000_i1035" o:spt="75" type="#_x0000_t75" style="height:18pt;width:82pt;" o:ole="t" filled="f" o:preferrelative="t" stroked="f" coordsize="21600,21600">
-            <v:fill on="f" focussize="0,0"/>
-            <v:stroke on="f"/>
-            <v:imagedata r:id="rId25" o:title=""/>
-            <o:lock v:ext="edit" aspectratio="t"/>
-            <w10:wrap type="none"/>
-            <w10:anchorlock/>
-          </v:shape>
-          <o:OLEObject Type="Embed" ProgID="Equation.KSEE3" ShapeID="_x0000_i1035" DrawAspect="Content" ObjectID="_1468075735" r:id="rId24">
-            <o:LockedField>false</o:LockedField>
-          </o:OLEObject>
-        </w:object>
-      </w:r>
-      <w:r>
-        <w:rPr>
-          <w:rFonts w:hint="eastAsia"/>
-          <w:lang w:val="en-US" w:eastAsia="zh-CN"/>
-        </w:rPr>
-        <w:t>。在本书中，我们约定坐标系的y轴朝上，x轴和z轴是水平的。我们应该把重力加速度添加到运动中，额外的控制力（使流体行为表现出我们期望的方式）也可能被添加到重力加速度中，我们将这些力都归纳为一个符号</w:t>
-      </w:r>
-      <w:r>
-        <w:rPr>
-          <w:rFonts w:hint="eastAsia"/>
-          <w:position w:val="-10"/>
-          <w:lang w:val="en-US" w:eastAsia="zh-CN"/>
-        </w:rPr>
-        <w:object>
-          <v:shape id="_x0000_i1036" o:spt="75" type="#_x0000_t75" style="height:15pt;width:10pt;" o:ole="t" filled="f" o:preferrelative="t" stroked="f" coordsize="21600,21600">
+          <v:shape id="_x0000_i1029" o:spt="75" type="#_x0000_t75" style="height:17pt;width:38pt;" o:ole="t" filled="f" o:preferrelative="t" stroked="f" coordsize="21600,21600">
             <v:path/>
             <v:fill on="f" focussize="0,0"/>
             <v:stroke on="f"/>
-            <v:imagedata r:id="rId23" o:title=""/>
-            <o:lock v:ext="edit" aspectratio="t"/>
-            <w10:wrap type="none"/>
-            <w10:anchorlock/>
-          </v:shape>
-          <o:OLEObject Type="Embed" ProgID="Equation.KSEE3" ShapeID="_x0000_i1036" DrawAspect="Content" ObjectID="_1468075736" r:id="rId26">
-            <o:LockedField>false</o:LockedField>
-          </o:OLEObject>
-        </w:object>
-      </w:r>
-      <w:r>
-        <w:rPr>
-          <w:rFonts w:hint="eastAsia"/>
-          <w:lang w:val="en-US" w:eastAsia="zh-CN"/>
-        </w:rPr>
-        <w:t>。更普遍的，人们将这些力称为物体力(body forces)，因为它们是作用在整个流体上的，而不仅仅是流体的表面。</w:t>
+            <v:imagedata r:id="rId17" o:title=""/>
+            <o:lock v:ext="edit" aspectratio="t"/>
+            <w10:wrap type="none"/>
+            <w10:anchorlock/>
+          </v:shape>
+          <o:OLEObject Type="Embed" ProgID="Equation.KSEE3" ShapeID="_x0000_i1029" DrawAspect="Content" ObjectID="_1468075731" r:id="rId16">
+            <o:LockedField>false</o:LockedField>
+          </o:OLEObject>
+        </w:object>
+      </w:r>
+      <w:r>
+        <w:rPr>
+          <w:rFonts w:hint="eastAsia"/>
+          <w:lang w:val="en-US" w:eastAsia="zh-CN"/>
+        </w:rPr>
+        <w:t>一样。</w:t>
       </w:r>
     </w:p>
     <w:p>
@@ -409,19 +397,264 @@
       <w:r>
         <w:rPr>
           <w:rFonts w:hint="eastAsia"/>
+          <w:position w:val="-10"/>
+          <w:lang w:val="en-US" w:eastAsia="zh-CN"/>
+        </w:rPr>
+        <w:object>
+          <v:shape id="_x0000_i1030" o:spt="75" type="#_x0000_t75" style="height:13pt;width:12pt;" o:ole="t" filled="f" o:preferrelative="t" stroked="f" coordsize="21600,21600">
+            <v:path/>
+            <v:fill on="f" focussize="0,0"/>
+            <v:stroke on="f"/>
+            <v:imagedata r:id="rId19" o:title=""/>
+            <o:lock v:ext="edit" aspectratio="t"/>
+            <w10:wrap type="none"/>
+            <w10:anchorlock/>
+          </v:shape>
+          <o:OLEObject Type="Embed" ProgID="Equation.KSEE3" ShapeID="_x0000_i1030" DrawAspect="Content" ObjectID="_1468075732" r:id="rId18">
+            <o:LockedField>false</o:LockedField>
+          </o:OLEObject>
+        </w:object>
+      </w:r>
+      <w:r>
+        <w:rPr>
+          <w:rFonts w:hint="eastAsia"/>
+          <w:lang w:val="en-US" w:eastAsia="zh-CN"/>
+        </w:rPr>
+        <w:t>代表流体密度。水的密度通常为</w:t>
+      </w:r>
+      <w:r>
+        <w:rPr>
+          <w:rFonts w:hint="eastAsia"/>
+          <w:position w:val="-10"/>
+          <w:lang w:val="en-US" w:eastAsia="zh-CN"/>
+        </w:rPr>
+        <w:object>
+          <v:shape id="_x0000_i1031" o:spt="75" type="#_x0000_t75" style="height:18pt;width:58pt;" o:ole="t" filled="f" o:preferrelative="t" stroked="f" coordsize="21600,21600">
+            <v:path/>
+            <v:fill on="f" focussize="0,0"/>
+            <v:stroke on="f"/>
+            <v:imagedata r:id="rId21" o:title=""/>
+            <o:lock v:ext="edit" aspectratio="t"/>
+            <w10:wrap type="none"/>
+            <w10:anchorlock/>
+          </v:shape>
+          <o:OLEObject Type="Embed" ProgID="Equation.KSEE3" ShapeID="_x0000_i1031" DrawAspect="Content" ObjectID="_1468075733" r:id="rId20">
+            <o:LockedField>false</o:LockedField>
+          </o:OLEObject>
+        </w:object>
+      </w:r>
+      <w:r>
+        <w:rPr>
+          <w:rFonts w:hint="eastAsia"/>
+          <w:lang w:val="en-US" w:eastAsia="zh-CN"/>
+        </w:rPr>
+        <w:t>，空气密度通常为</w:t>
+      </w:r>
+      <w:r>
+        <w:rPr>
+          <w:rFonts w:hint="eastAsia"/>
+          <w:position w:val="-10"/>
+          <w:lang w:val="en-US" w:eastAsia="zh-CN"/>
+        </w:rPr>
+        <w:object>
+          <v:shape id="_x0000_i1032" o:spt="75" type="#_x0000_t75" style="height:18pt;width:49pt;" o:ole="t" filled="f" o:preferrelative="t" stroked="f" coordsize="21600,21600">
+            <v:path/>
+            <v:fill on="f" focussize="0,0"/>
+            <v:stroke on="f"/>
+            <v:imagedata r:id="rId23" o:title=""/>
+            <o:lock v:ext="edit" aspectratio="t"/>
+            <w10:wrap type="none"/>
+            <w10:anchorlock/>
+          </v:shape>
+          <o:OLEObject Type="Embed" ProgID="Equation.KSEE3" ShapeID="_x0000_i1032" DrawAspect="Content" ObjectID="_1468075734" r:id="rId22">
+            <o:LockedField>false</o:LockedField>
+          </o:OLEObject>
+        </w:object>
+      </w:r>
+      <w:r>
+        <w:rPr>
+          <w:rFonts w:hint="eastAsia"/>
+          <w:lang w:val="en-US" w:eastAsia="zh-CN"/>
+        </w:rPr>
+        <w:t>，比例大约为700:1。</w:t>
+      </w:r>
+    </w:p>
+    <w:p>
+      <w:pPr>
+        <w:ind w:firstLine="420" w:firstLineChars="0"/>
+        <w:rPr>
+          <w:rFonts w:hint="eastAsia"/>
+          <w:lang w:val="en-US" w:eastAsia="zh-CN"/>
+        </w:rPr>
+      </w:pPr>
+      <w:r>
+        <w:rPr>
+          <w:rFonts w:hint="eastAsia"/>
+          <w:lang w:val="en-US" w:eastAsia="zh-CN"/>
+        </w:rPr>
+        <w:t>字母</w:t>
+      </w:r>
+      <w:r>
+        <w:rPr>
+          <w:rFonts w:hint="eastAsia"/>
+          <w:position w:val="-10"/>
+          <w:lang w:val="en-US" w:eastAsia="zh-CN"/>
+        </w:rPr>
+        <w:object>
+          <v:shape id="_x0000_i1033" o:spt="75" type="#_x0000_t75" style="height:13pt;width:12pt;" o:ole="t" filled="f" o:preferrelative="t" stroked="f" coordsize="21600,21600">
+            <v:path/>
+            <v:fill on="f" focussize="0,0"/>
+            <v:stroke on="f"/>
+            <v:imagedata r:id="rId25" o:title=""/>
+            <o:lock v:ext="edit" aspectratio="t"/>
+            <w10:wrap type="none"/>
+            <w10:anchorlock/>
+          </v:shape>
+          <o:OLEObject Type="Embed" ProgID="Equation.KSEE3" ShapeID="_x0000_i1033" DrawAspect="Content" ObjectID="_1468075735" r:id="rId24">
+            <o:LockedField>false</o:LockedField>
+          </o:OLEObject>
+        </w:object>
+      </w:r>
+      <w:r>
+        <w:rPr>
+          <w:rFonts w:hint="eastAsia"/>
+          <w:lang w:val="en-US" w:eastAsia="zh-CN"/>
+        </w:rPr>
+        <w:t>代表压强，单位面积上所承受的压力大小。</w:t>
+      </w:r>
+    </w:p>
+    <w:p>
+      <w:pPr>
+        <w:ind w:firstLine="420" w:firstLineChars="0"/>
+        <w:rPr>
+          <w:rFonts w:hint="eastAsia"/>
+          <w:lang w:val="en-US" w:eastAsia="zh-CN"/>
+        </w:rPr>
+      </w:pPr>
+      <w:r>
+        <w:rPr>
+          <w:rFonts w:hint="eastAsia"/>
+          <w:lang w:val="en-US" w:eastAsia="zh-CN"/>
+        </w:rPr>
+        <w:t>字母</w:t>
+      </w:r>
+      <w:r>
+        <w:rPr>
+          <w:rFonts w:hint="eastAsia"/>
+          <w:position w:val="-10"/>
+          <w:lang w:val="en-US" w:eastAsia="zh-CN"/>
+        </w:rPr>
+        <w:object>
+          <v:shape id="_x0000_i1034" o:spt="75" type="#_x0000_t75" style="height:15pt;width:10pt;" o:ole="t" filled="f" o:preferrelative="t" stroked="f" coordsize="21600,21600">
+            <v:path/>
+            <v:fill on="f" focussize="0,0"/>
+            <v:stroke on="f"/>
+            <v:imagedata r:id="rId27" o:title=""/>
+            <o:lock v:ext="edit" aspectratio="t"/>
+            <w10:wrap type="none"/>
+            <w10:anchorlock/>
+          </v:shape>
+          <o:OLEObject Type="Embed" ProgID="Equation.KSEE3" ShapeID="_x0000_i1034" DrawAspect="Content" ObjectID="_1468075736" r:id="rId26">
+            <o:LockedField>false</o:LockedField>
+          </o:OLEObject>
+        </w:object>
+      </w:r>
+      <w:r>
+        <w:rPr>
+          <w:rFonts w:hint="eastAsia"/>
+          <w:lang w:val="en-US" w:eastAsia="zh-CN"/>
+        </w:rPr>
+        <w:t>表示重力加速度，通常为</w:t>
+      </w:r>
+      <w:r>
+        <w:rPr>
+          <w:rFonts w:hint="eastAsia"/>
+          <w:position w:val="-10"/>
+          <w:lang w:val="en-US" w:eastAsia="zh-CN"/>
+        </w:rPr>
+        <w:object>
+          <v:shape id="_x0000_i1035" o:spt="75" type="#_x0000_t75" style="height:18pt;width:82pt;" o:ole="t" filled="f" o:preferrelative="t" stroked="f" coordsize="21600,21600">
+            <v:path/>
+            <v:fill on="f" focussize="0,0"/>
+            <v:stroke on="f"/>
+            <v:imagedata r:id="rId29" o:title=""/>
+            <o:lock v:ext="edit" aspectratio="t"/>
+            <w10:wrap type="none"/>
+            <w10:anchorlock/>
+          </v:shape>
+          <o:OLEObject Type="Embed" ProgID="Equation.KSEE3" ShapeID="_x0000_i1035" DrawAspect="Content" ObjectID="_1468075737" r:id="rId28">
+            <o:LockedField>false</o:LockedField>
+          </o:OLEObject>
+        </w:object>
+      </w:r>
+      <w:r>
+        <w:rPr>
+          <w:rFonts w:hint="eastAsia"/>
+          <w:lang w:val="en-US" w:eastAsia="zh-CN"/>
+        </w:rPr>
+        <w:t>。在本书中，我们约定坐标系的y轴朝上，x轴和z轴是水平的。我们应该把重力加速度添加到运动中，额外的控制力（使流体行为表现出我们期望的方式）也可能被添加到重力加速度中，我们将这些力都归纳为一个符号</w:t>
+      </w:r>
+      <w:r>
+        <w:rPr>
+          <w:rFonts w:hint="eastAsia"/>
+          <w:position w:val="-10"/>
+          <w:lang w:val="en-US" w:eastAsia="zh-CN"/>
+        </w:rPr>
+        <w:object>
+          <v:shape id="_x0000_i1036" o:spt="75" type="#_x0000_t75" style="height:15pt;width:10pt;" o:ole="t" filled="f" o:preferrelative="t" stroked="f" coordsize="21600,21600">
+            <v:path/>
+            <v:fill on="f" focussize="0,0"/>
+            <v:stroke on="f"/>
+            <v:imagedata r:id="rId27" o:title=""/>
+            <o:lock v:ext="edit" aspectratio="t"/>
+            <w10:wrap type="none"/>
+            <w10:anchorlock/>
+          </v:shape>
+          <o:OLEObject Type="Embed" ProgID="Equation.KSEE3" ShapeID="_x0000_i1036" DrawAspect="Content" ObjectID="_1468075738" r:id="rId30">
+            <o:LockedField>false</o:LockedField>
+          </o:OLEObject>
+        </w:object>
+      </w:r>
+      <w:r>
+        <w:rPr>
+          <w:rFonts w:hint="eastAsia"/>
+          <w:lang w:val="en-US" w:eastAsia="zh-CN"/>
+        </w:rPr>
+        <w:t>。更普遍的，人们将这些力称为物体力(body forces)，因为它们是作用在整个流体上的，而不仅仅是流体的表面。</w:t>
+      </w:r>
+    </w:p>
+    <w:p>
+      <w:pPr>
+        <w:ind w:firstLine="420" w:firstLineChars="0"/>
+        <w:rPr>
+          <w:rFonts w:hint="eastAsia"/>
+          <w:lang w:val="en-US" w:eastAsia="zh-CN"/>
+        </w:rPr>
+      </w:pPr>
+      <w:r>
+        <w:rPr>
+          <w:rFonts w:hint="eastAsia"/>
+          <w:lang w:val="en-US" w:eastAsia="zh-CN"/>
+        </w:rPr>
+        <w:t>希腊字母</w:t>
+      </w:r>
+      <w:r>
+        <w:rPr>
+          <w:rFonts w:hint="eastAsia"/>
           <w:position w:val="-6"/>
           <w:lang w:val="en-US" w:eastAsia="zh-CN"/>
         </w:rPr>
         <w:object>
           <v:shape id="_x0000_i1037" o:spt="75" type="#_x0000_t75" style="height:11pt;width:10pt;" o:ole="t" filled="f" o:preferrelative="t" stroked="f" coordsize="21600,21600">
-            <v:fill on="f" focussize="0,0"/>
-            <v:stroke on="f"/>
-            <v:imagedata r:id="rId28" o:title=""/>
-            <o:lock v:ext="edit" aspectratio="t"/>
-            <w10:wrap type="none"/>
-            <w10:anchorlock/>
-          </v:shape>
-          <o:OLEObject Type="Embed" ProgID="Equation.KSEE3" ShapeID="_x0000_i1037" DrawAspect="Content" ObjectID="_1468075737" r:id="rId27">
+            <v:path/>
+            <v:fill on="f" focussize="0,0"/>
+            <v:stroke on="f"/>
+            <v:imagedata r:id="rId32" o:title=""/>
+            <o:lock v:ext="edit" aspectratio="t"/>
+            <w10:wrap type="none"/>
+            <w10:anchorlock/>
+          </v:shape>
+          <o:OLEObject Type="Embed" ProgID="Equation.KSEE3" ShapeID="_x0000_i1037" DrawAspect="Content" ObjectID="_1468075739" r:id="rId31">
             <o:LockedField>false</o:LockedField>
           </o:OLEObject>
         </w:object>
@@ -433,8 +666,6 @@
         </w:rPr>
         <w:t>从技术上被称为运动粘度(kinematic viscosity)，是用来测量流体的粘性有多大。类似蜜糖一样的流体具有高粘度，类似汞的流体具有低粘度：它用来测量流体在流动时抵抗变形的程度（更直观地说，流体是有多么的难以搅拌）。</w:t>
       </w:r>
-      <w:bookmarkStart w:id="0" w:name="_GoBack"/>
-      <w:bookmarkEnd w:id="0"/>
     </w:p>
     <w:p>
       <w:pPr>

</xml_diff>